<commit_message>
Added > mb, Drawers, ground Level %90 done
</commit_message>
<xml_diff>
--- a/PorductionFiles/Players -No Breath.docx
+++ b/PorductionFiles/Players -No Breath.docx
@@ -85,274 +85,386 @@
     </w:p>
     <w:p>
       <w:pPr>
-        <w:ind w:left="720" w:firstLine="720"/>
-        <w:rPr>
-          <w:lang w:val="en-US"/>
-        </w:rPr>
-      </w:pPr>
+        <w:rPr>
+          <w:lang w:val="en-US"/>
+        </w:rPr>
+      </w:pPr>
+      <w:r>
+        <w:rPr>
+          <w:lang w:val="en-US"/>
+        </w:rPr>
+        <w:t>DR.  JANE LAN</w:t>
+      </w:r>
+      <w:r>
+        <w:rPr>
+          <w:lang w:val="en-US"/>
+        </w:rPr>
+        <w:t>E</w:t>
+      </w:r>
+      <w:r>
+        <w:rPr>
+          <w:lang w:val="en-US"/>
+        </w:rPr>
+        <w:t>LEY</w:t>
+      </w:r>
+    </w:p>
+    <w:p>
+      <w:pPr>
+        <w:rPr>
+          <w:lang w:val="en-US"/>
+        </w:rPr>
+      </w:pPr>
+      <w:r>
+        <w:rPr>
+          <w:lang w:val="en-US"/>
+        </w:rPr>
+        <w:tab/>
+        <w:t>Head of Research</w:t>
+      </w:r>
+    </w:p>
+    <w:p>
+      <w:pPr>
+        <w:rPr>
+          <w:lang w:val="en-US"/>
+        </w:rPr>
+      </w:pPr>
+      <w:r>
+        <w:rPr>
+          <w:lang w:val="en-US"/>
+        </w:rPr>
+        <w:t xml:space="preserve">DR. </w:t>
+      </w:r>
+      <w:r>
+        <w:rPr>
+          <w:lang w:val="en-US"/>
+        </w:rPr>
+        <w:t>ADAM JOHNSON</w:t>
+      </w:r>
+    </w:p>
+    <w:p>
+      <w:pPr>
+        <w:rPr>
+          <w:lang w:val="en-US"/>
+        </w:rPr>
+      </w:pPr>
+      <w:r>
+        <w:rPr>
+          <w:lang w:val="en-US"/>
+        </w:rPr>
+        <w:tab/>
+        <w:t xml:space="preserve"> Junior Research Scientist</w:t>
+      </w:r>
+    </w:p>
+    <w:p>
+      <w:pPr>
+        <w:rPr>
+          <w:lang w:val="en-US"/>
+        </w:rPr>
+      </w:pPr>
+    </w:p>
+    <w:p>
+      <w:pPr>
+        <w:rPr>
+          <w:lang w:val="en-US"/>
+        </w:rPr>
+      </w:pPr>
+      <w:r>
+        <w:rPr>
+          <w:lang w:val="en-US"/>
+        </w:rPr>
+        <w:t>Dr</w:t>
+      </w:r>
+      <w:r>
+        <w:rPr>
+          <w:lang w:val="en-US"/>
+        </w:rPr>
+        <w:t xml:space="preserve">. </w:t>
+      </w:r>
+      <w:r>
+        <w:rPr>
+          <w:lang w:val="en-US"/>
+        </w:rPr>
+        <w:t>Peter B. Jordan</w:t>
+      </w:r>
+    </w:p>
+    <w:p>
+      <w:pPr>
+        <w:rPr>
+          <w:lang w:val="en-US"/>
+        </w:rPr>
+      </w:pPr>
+      <w:r>
+        <w:rPr>
+          <w:lang w:val="en-US"/>
+        </w:rPr>
+        <w:tab/>
+        <w:t xml:space="preserve"> </w:t>
+      </w:r>
+      <w:r>
+        <w:rPr>
+          <w:lang w:val="en-US"/>
+        </w:rPr>
+        <w:t>Senior</w:t>
+      </w:r>
+      <w:r>
+        <w:rPr>
+          <w:lang w:val="en-US"/>
+        </w:rPr>
+        <w:t xml:space="preserve"> </w:t>
+      </w:r>
+      <w:r>
+        <w:rPr>
+          <w:lang w:val="en-US"/>
+        </w:rPr>
+        <w:t xml:space="preserve">Neurologist </w:t>
+      </w:r>
+      <w:r>
+        <w:rPr>
+          <w:lang w:val="en-US"/>
+        </w:rPr>
+        <w:t>Research Scientist</w:t>
+      </w:r>
+    </w:p>
+    <w:p>
+      <w:pPr>
+        <w:rPr>
+          <w:lang w:val="en-US"/>
+        </w:rPr>
+      </w:pPr>
+    </w:p>
+    <w:p>
+      <w:pPr>
+        <w:rPr>
+          <w:lang w:val="en-US"/>
+        </w:rPr>
+      </w:pPr>
+      <w:r>
+        <w:rPr>
+          <w:lang w:val="en-US"/>
+        </w:rPr>
+        <w:t>ALEXANDER SAMAKOV</w:t>
+      </w:r>
+    </w:p>
+    <w:p>
+      <w:pPr>
+        <w:rPr>
+          <w:lang w:val="en-US"/>
+        </w:rPr>
+      </w:pPr>
+      <w:r>
+        <w:rPr>
+          <w:lang w:val="en-US"/>
+        </w:rPr>
+        <w:tab/>
+        <w:t xml:space="preserve">Security </w:t>
+      </w:r>
+      <w:r>
+        <w:rPr>
+          <w:lang w:val="en-US"/>
+        </w:rPr>
+        <w:t xml:space="preserve">Auditor </w:t>
+      </w:r>
+      <w:r>
+        <w:rPr>
+          <w:lang w:val="en-US"/>
+        </w:rPr>
+        <w:t xml:space="preserve"> </w:t>
+      </w:r>
+    </w:p>
+    <w:p>
+      <w:pPr>
+        <w:rPr>
+          <w:lang w:val="en-US"/>
+        </w:rPr>
+      </w:pPr>
+      <w:r>
+        <w:rPr>
+          <w:lang w:val="en-US"/>
+        </w:rPr>
+        <w:t>LAURINE DAWSON</w:t>
+      </w:r>
+    </w:p>
+    <w:p>
+      <w:pPr>
+        <w:rPr>
+          <w:lang w:val="en-US"/>
+        </w:rPr>
+      </w:pPr>
+      <w:r>
+        <w:rPr>
+          <w:lang w:val="en-US"/>
+        </w:rPr>
+        <w:tab/>
+        <w:t>Server Technician</w:t>
+      </w:r>
+    </w:p>
+    <w:p>
+      <w:pPr>
+        <w:rPr>
+          <w:lang w:val="en-US"/>
+        </w:rPr>
+      </w:pPr>
+    </w:p>
+    <w:p>
+      <w:pPr>
+        <w:rPr>
+          <w:lang w:val="en-US"/>
+        </w:rPr>
+      </w:pPr>
+    </w:p>
+    <w:p>
+      <w:pPr>
+        <w:rPr>
+          <w:lang w:val="en-US"/>
+        </w:rPr>
+      </w:pPr>
+      <w:r>
+        <w:rPr>
+          <w:lang w:val="en-US"/>
+        </w:rPr>
+        <w:t xml:space="preserve">JESSIE </w:t>
+      </w:r>
+      <w:r>
+        <w:rPr>
+          <w:lang w:val="en-US"/>
+        </w:rPr>
+        <w:t>REACHER</w:t>
+      </w:r>
+    </w:p>
+    <w:p>
+      <w:pPr>
+        <w:ind w:firstLine="720"/>
+        <w:rPr>
+          <w:lang w:val="en-US"/>
+        </w:rPr>
+      </w:pPr>
+      <w:r>
+        <w:rPr>
+          <w:lang w:val="en-US"/>
+        </w:rPr>
+        <w:t xml:space="preserve">Journalist </w:t>
+      </w:r>
+    </w:p>
+    <w:p>
+      <w:pPr>
+        <w:rPr>
+          <w:lang w:val="en-US"/>
+        </w:rPr>
+      </w:pPr>
+      <w:proofErr w:type="spellStart"/>
+      <w:r>
+        <w:rPr>
+          <w:lang w:val="en-US"/>
+        </w:rPr>
+        <w:t>Xander</w:t>
+      </w:r>
+      <w:proofErr w:type="spellEnd"/>
+      <w:r>
+        <w:rPr>
+          <w:lang w:val="en-US"/>
+        </w:rPr>
+        <w:t xml:space="preserve"> </w:t>
+      </w:r>
+      <w:r>
+        <w:rPr>
+          <w:lang w:val="en-US"/>
+        </w:rPr>
+        <w:t>Prichard</w:t>
+      </w:r>
+    </w:p>
+    <w:p>
+      <w:pPr>
+        <w:rPr>
+          <w:lang w:val="en-US"/>
+        </w:rPr>
+      </w:pPr>
+      <w:r>
+        <w:rPr>
+          <w:lang w:val="en-US"/>
+        </w:rPr>
+        <w:tab/>
+        <w:t xml:space="preserve">Secondary Server Technician </w:t>
+      </w:r>
+    </w:p>
+    <w:p>
+      <w:pPr>
+        <w:rPr>
+          <w:lang w:val="en-US"/>
+        </w:rPr>
+      </w:pPr>
+      <w:r>
+        <w:rPr>
+          <w:lang w:val="en-US"/>
+        </w:rPr>
+        <w:t>LEVI SAL</w:t>
+      </w:r>
+      <w:r>
+        <w:rPr>
+          <w:lang w:val="en-US"/>
+        </w:rPr>
+        <w:t>Y</w:t>
+      </w:r>
+      <w:r>
+        <w:rPr>
+          <w:lang w:val="en-US"/>
+        </w:rPr>
+        <w:t>OV</w:t>
+      </w:r>
+      <w:r>
+        <w:rPr>
+          <w:lang w:val="en-US"/>
+        </w:rPr>
+        <w:t>SKI</w:t>
+      </w:r>
+    </w:p>
+    <w:p>
+      <w:pPr>
+        <w:rPr>
+          <w:lang w:val="en-US"/>
+        </w:rPr>
+      </w:pPr>
+      <w:r>
+        <w:rPr>
+          <w:lang w:val="en-US"/>
+        </w:rPr>
+        <w:tab/>
+      </w:r>
+    </w:p>
+    <w:p>
+      <w:pPr>
+        <w:rPr>
+          <w:lang w:val="en-US"/>
+        </w:rPr>
+      </w:pPr>
+    </w:p>
+    <w:p>
+      <w:pPr>
+        <w:rPr>
+          <w:lang w:val="en-US"/>
+        </w:rPr>
+      </w:pPr>
+      <w:r>
+        <w:rPr>
+          <w:lang w:val="en-US"/>
+        </w:rPr>
+        <w:t xml:space="preserve">[Error: Integral Fail] Failed to </w:t>
+      </w:r>
+      <w:proofErr w:type="spellStart"/>
+      <w:r>
+        <w:rPr>
+          <w:lang w:val="en-US"/>
+        </w:rPr>
+        <w:t>repressurize</w:t>
+      </w:r>
+      <w:proofErr w:type="spellEnd"/>
+      <w:r>
+        <w:rPr>
+          <w:lang w:val="en-US"/>
+        </w:rPr>
+        <w:t xml:space="preserve"> room, Manual Override?</w:t>
+      </w:r>
       <w:bookmarkStart w:id="0" w:name="_GoBack"/>
       <w:bookmarkEnd w:id="0"/>
-    </w:p>
-    <w:p>
-      <w:pPr>
-        <w:rPr>
-          <w:lang w:val="en-US"/>
-        </w:rPr>
-      </w:pPr>
-      <w:r>
-        <w:rPr>
-          <w:lang w:val="en-US"/>
-        </w:rPr>
-        <w:t>LAURINE</w:t>
-      </w:r>
-      <w:r>
-        <w:rPr>
-          <w:lang w:val="en-US"/>
-        </w:rPr>
-        <w:t xml:space="preserve"> DAWSON</w:t>
-      </w:r>
-    </w:p>
-    <w:p>
-      <w:pPr>
-        <w:rPr>
-          <w:lang w:val="en-US"/>
-        </w:rPr>
-      </w:pPr>
-      <w:r>
-        <w:rPr>
-          <w:lang w:val="en-US"/>
-        </w:rPr>
-        <w:tab/>
-        <w:t xml:space="preserve">Server </w:t>
-      </w:r>
-      <w:r>
-        <w:rPr>
-          <w:lang w:val="en-US"/>
-        </w:rPr>
-        <w:t>Technician</w:t>
-      </w:r>
-    </w:p>
-    <w:p>
-      <w:pPr>
-        <w:rPr>
-          <w:lang w:val="en-US"/>
-        </w:rPr>
-      </w:pPr>
-      <w:r>
-        <w:rPr>
-          <w:lang w:val="en-US"/>
-        </w:rPr>
-        <w:t>DR.  JANE LAN</w:t>
-      </w:r>
-      <w:r>
-        <w:rPr>
-          <w:lang w:val="en-US"/>
-        </w:rPr>
-        <w:t>E</w:t>
-      </w:r>
-      <w:r>
-        <w:rPr>
-          <w:lang w:val="en-US"/>
-        </w:rPr>
-        <w:t>LEY</w:t>
-      </w:r>
-    </w:p>
-    <w:p>
-      <w:pPr>
-        <w:rPr>
-          <w:lang w:val="en-US"/>
-        </w:rPr>
-      </w:pPr>
-      <w:r>
-        <w:rPr>
-          <w:lang w:val="en-US"/>
-        </w:rPr>
-        <w:tab/>
-        <w:t>Head of Research</w:t>
-      </w:r>
-    </w:p>
-    <w:p>
-      <w:pPr>
-        <w:rPr>
-          <w:lang w:val="en-US"/>
-        </w:rPr>
-      </w:pPr>
-      <w:r>
-        <w:rPr>
-          <w:lang w:val="en-US"/>
-        </w:rPr>
-        <w:t xml:space="preserve">DR. </w:t>
-      </w:r>
-      <w:r>
-        <w:rPr>
-          <w:lang w:val="en-US"/>
-        </w:rPr>
-        <w:t>ADAM JOHNSON</w:t>
-      </w:r>
-    </w:p>
-    <w:p>
-      <w:pPr>
-        <w:rPr>
-          <w:lang w:val="en-US"/>
-        </w:rPr>
-      </w:pPr>
-      <w:r>
-        <w:rPr>
-          <w:lang w:val="en-US"/>
-        </w:rPr>
-        <w:tab/>
-        <w:t xml:space="preserve"> Junior Research Scientist</w:t>
-      </w:r>
-    </w:p>
-    <w:p>
-      <w:pPr>
-        <w:rPr>
-          <w:lang w:val="en-US"/>
-        </w:rPr>
-      </w:pPr>
-      <w:r>
-        <w:rPr>
-          <w:lang w:val="en-US"/>
-        </w:rPr>
-        <w:t>ALEXANDER SAMAKOV</w:t>
-      </w:r>
-    </w:p>
-    <w:p>
-      <w:pPr>
-        <w:rPr>
-          <w:lang w:val="en-US"/>
-        </w:rPr>
-      </w:pPr>
-      <w:r>
-        <w:rPr>
-          <w:lang w:val="en-US"/>
-        </w:rPr>
-        <w:tab/>
-        <w:t xml:space="preserve">Security </w:t>
-      </w:r>
-      <w:r>
-        <w:rPr>
-          <w:lang w:val="en-US"/>
-        </w:rPr>
-        <w:t xml:space="preserve">Auditor </w:t>
-      </w:r>
-      <w:r>
-        <w:rPr>
-          <w:lang w:val="en-US"/>
-        </w:rPr>
-        <w:t xml:space="preserve"> </w:t>
-      </w:r>
-    </w:p>
-    <w:p>
-      <w:pPr>
-        <w:rPr>
-          <w:lang w:val="en-US"/>
-        </w:rPr>
-      </w:pPr>
-      <w:r>
-        <w:rPr>
-          <w:lang w:val="en-US"/>
-        </w:rPr>
-        <w:t xml:space="preserve">JESSIE </w:t>
-      </w:r>
-      <w:r>
-        <w:rPr>
-          <w:lang w:val="en-US"/>
-        </w:rPr>
-        <w:t>REACHER</w:t>
-      </w:r>
-    </w:p>
-    <w:p>
-      <w:pPr>
-        <w:ind w:firstLine="720"/>
-        <w:rPr>
-          <w:lang w:val="en-US"/>
-        </w:rPr>
-      </w:pPr>
-      <w:r>
-        <w:rPr>
-          <w:lang w:val="en-US"/>
-        </w:rPr>
-        <w:t xml:space="preserve">Journalist </w:t>
-      </w:r>
-    </w:p>
-    <w:p>
-      <w:pPr>
-        <w:rPr>
-          <w:lang w:val="en-US"/>
-        </w:rPr>
-      </w:pPr>
-      <w:r>
-        <w:rPr>
-          <w:lang w:val="en-US"/>
-        </w:rPr>
-        <w:t>ALEXANDER PRITCHARD</w:t>
-      </w:r>
-    </w:p>
-    <w:p>
-      <w:pPr>
-        <w:rPr>
-          <w:lang w:val="en-US"/>
-        </w:rPr>
-      </w:pPr>
-      <w:r>
-        <w:rPr>
-          <w:lang w:val="en-US"/>
-        </w:rPr>
-        <w:tab/>
-        <w:t xml:space="preserve">Secondary Server Technician </w:t>
-      </w:r>
-    </w:p>
-    <w:p>
-      <w:pPr>
-        <w:rPr>
-          <w:lang w:val="en-US"/>
-        </w:rPr>
-      </w:pPr>
-      <w:r>
-        <w:rPr>
-          <w:lang w:val="en-US"/>
-        </w:rPr>
-        <w:t>LEVI SAL</w:t>
-      </w:r>
-      <w:r>
-        <w:rPr>
-          <w:lang w:val="en-US"/>
-        </w:rPr>
-        <w:t>Y</w:t>
-      </w:r>
-      <w:r>
-        <w:rPr>
-          <w:lang w:val="en-US"/>
-        </w:rPr>
-        <w:t>OV</w:t>
-      </w:r>
-      <w:r>
-        <w:rPr>
-          <w:lang w:val="en-US"/>
-        </w:rPr>
-        <w:t>SKI</w:t>
-      </w:r>
-    </w:p>
-    <w:p>
-      <w:pPr>
-        <w:rPr>
-          <w:lang w:val="en-US"/>
-        </w:rPr>
-      </w:pPr>
-      <w:r>
-        <w:rPr>
-          <w:lang w:val="en-US"/>
-        </w:rPr>
-        <w:tab/>
-      </w:r>
-    </w:p>
-    <w:p>
-      <w:pPr>
-        <w:rPr>
-          <w:lang w:val="en-US"/>
-        </w:rPr>
-      </w:pPr>
       <w:r>
         <w:rPr>
           <w:lang w:val="en-US"/>

</xml_diff>

<commit_message>
Added > More level Design
</commit_message>
<xml_diff>
--- a/PorductionFiles/Players -No Breath.docx
+++ b/PorductionFiles/Players -No Breath.docx
@@ -172,19 +172,7 @@
         <w:rPr>
           <w:lang w:val="en-US"/>
         </w:rPr>
-        <w:t>Dr</w:t>
-      </w:r>
-      <w:r>
-        <w:rPr>
-          <w:lang w:val="en-US"/>
-        </w:rPr>
-        <w:t xml:space="preserve">. </w:t>
-      </w:r>
-      <w:r>
-        <w:rPr>
-          <w:lang w:val="en-US"/>
-        </w:rPr>
-        <w:t>Peter B. Jordan</w:t>
+        <w:t>Dr. Peter B. Jordan</w:t>
       </w:r>
     </w:p>
     <w:p>
@@ -198,31 +186,7 @@
           <w:lang w:val="en-US"/>
         </w:rPr>
         <w:tab/>
-        <w:t xml:space="preserve"> </w:t>
-      </w:r>
-      <w:r>
-        <w:rPr>
-          <w:lang w:val="en-US"/>
-        </w:rPr>
-        <w:t>Senior</w:t>
-      </w:r>
-      <w:r>
-        <w:rPr>
-          <w:lang w:val="en-US"/>
-        </w:rPr>
-        <w:t xml:space="preserve"> </w:t>
-      </w:r>
-      <w:r>
-        <w:rPr>
-          <w:lang w:val="en-US"/>
-        </w:rPr>
-        <w:t xml:space="preserve">Neurologist </w:t>
-      </w:r>
-      <w:r>
-        <w:rPr>
-          <w:lang w:val="en-US"/>
-        </w:rPr>
-        <w:t>Research Scientist</w:t>
+        <w:t xml:space="preserve"> Senior Neurologist Research Scientist</w:t>
       </w:r>
     </w:p>
     <w:p>
@@ -330,6 +294,8 @@
         </w:rPr>
         <w:t>REACHER</w:t>
       </w:r>
+      <w:bookmarkStart w:id="0" w:name="_GoBack"/>
+      <w:bookmarkEnd w:id="0"/>
     </w:p>
     <w:p>
       <w:pPr>
@@ -463,8 +429,6 @@
         </w:rPr>
         <w:t xml:space="preserve"> room, Manual Override?</w:t>
       </w:r>
-      <w:bookmarkStart w:id="0" w:name="_GoBack"/>
-      <w:bookmarkEnd w:id="0"/>
       <w:r>
         <w:rPr>
           <w:lang w:val="en-US"/>
@@ -491,6 +455,13 @@
           <w:lang w:val="en-US"/>
         </w:rPr>
       </w:pPr>
+      <w:r>
+        <w:rPr>
+          <w:lang w:val="en-US"/>
+        </w:rPr>
+        <w:lastRenderedPageBreak/>
+        <w:t>Storage Room 7122</w:t>
+      </w:r>
     </w:p>
     <w:p>
       <w:pPr>

</xml_diff>

<commit_message>
Added keypass for icurus adam
</commit_message>
<xml_diff>
--- a/PorductionFiles/Players -No Breath.docx
+++ b/PorductionFiles/Players -No Breath.docx
@@ -114,6 +114,21 @@
           <w:lang w:val="en-US"/>
         </w:rPr>
       </w:pPr>
+      <w:proofErr w:type="spellStart"/>
+      <w:r>
+        <w:rPr>
+          <w:lang w:val="en-US"/>
+        </w:rPr>
+        <w:t>DockorOct</w:t>
+      </w:r>
+      <w:proofErr w:type="spellEnd"/>
+    </w:p>
+    <w:p>
+      <w:pPr>
+        <w:rPr>
+          <w:lang w:val="en-US"/>
+        </w:rPr>
+      </w:pPr>
       <w:r>
         <w:rPr>
           <w:lang w:val="en-US"/>
@@ -140,6 +155,20 @@
         </w:rPr>
         <w:t>ADAM JOHNSON</w:t>
       </w:r>
+      <w:r>
+        <w:rPr>
+          <w:lang w:val="en-US"/>
+        </w:rPr>
+        <w:t xml:space="preserve"> - </w:t>
+      </w:r>
+      <w:r>
+        <w:rPr>
+          <w:lang w:val="en-US"/>
+        </w:rPr>
+        <w:t>Icarus</w:t>
+      </w:r>
+      <w:bookmarkStart w:id="0" w:name="_GoBack"/>
+      <w:bookmarkEnd w:id="0"/>
     </w:p>
     <w:p>
       <w:pPr>
@@ -247,6 +276,33 @@
         </w:rPr>
         <w:t>LAURINE DAWSON</w:t>
       </w:r>
+      <w:r>
+        <w:rPr>
+          <w:lang w:val="en-US"/>
+        </w:rPr>
+        <w:t xml:space="preserve"> -</w:t>
+      </w:r>
+      <w:r>
+        <w:rPr>
+          <w:lang w:val="en-US"/>
+        </w:rPr>
+        <w:t xml:space="preserve"> </w:t>
+      </w:r>
+      <w:proofErr w:type="spellStart"/>
+      <w:r>
+        <w:rPr>
+          <w:lang w:val="en-US"/>
+        </w:rPr>
+        <w:t>DoctorOct</w:t>
+      </w:r>
+      <w:proofErr w:type="spellEnd"/>
+    </w:p>
+    <w:p>
+      <w:pPr>
+        <w:rPr>
+          <w:lang w:val="en-US"/>
+        </w:rPr>
+      </w:pPr>
     </w:p>
     <w:p>
       <w:pPr>
@@ -294,8 +350,6 @@
         </w:rPr>
         <w:t>REACHER</w:t>
       </w:r>
-      <w:bookmarkStart w:id="0" w:name="_GoBack"/>
-      <w:bookmarkEnd w:id="0"/>
     </w:p>
     <w:p>
       <w:pPr>
@@ -336,6 +390,12 @@
           <w:lang w:val="en-US"/>
         </w:rPr>
         <w:t>Prichard</w:t>
+      </w:r>
+      <w:r>
+        <w:rPr>
+          <w:lang w:val="en-US"/>
+        </w:rPr>
+        <w:t xml:space="preserve">- </w:t>
       </w:r>
     </w:p>
     <w:p>
@@ -389,6 +449,57 @@
           <w:lang w:val="en-US"/>
         </w:rPr>
       </w:pPr>
+    </w:p>
+    <w:p>
+      <w:pPr>
+        <w:rPr>
+          <w:lang w:val="en-US"/>
+        </w:rPr>
+      </w:pPr>
+      <w:r>
+        <w:rPr>
+          <w:lang w:val="en-US"/>
+        </w:rPr>
+        <w:t>Oversite Main Terminal-</w:t>
+      </w:r>
+      <w:r>
+        <w:t xml:space="preserve"> </w:t>
+      </w:r>
+      <w:proofErr w:type="spellStart"/>
+      <w:r>
+        <w:rPr>
+          <w:lang w:val="en-US"/>
+        </w:rPr>
+        <w:t>deuxehmachina</w:t>
+      </w:r>
+      <w:proofErr w:type="spellEnd"/>
+    </w:p>
+    <w:p>
+      <w:pPr>
+        <w:rPr>
+          <w:lang w:val="en-US"/>
+        </w:rPr>
+      </w:pPr>
+      <w:r>
+        <w:rPr>
+          <w:lang w:val="en-US"/>
+        </w:rPr>
+        <w:lastRenderedPageBreak/>
+        <w:t xml:space="preserve">Cafeteria </w:t>
+      </w:r>
+      <w:r>
+        <w:rPr>
+          <w:lang w:val="en-US"/>
+        </w:rPr>
+        <w:t>4821</w:t>
+      </w:r>
+    </w:p>
+    <w:p>
+      <w:pPr>
+        <w:rPr>
+          <w:lang w:val="en-US"/>
+        </w:rPr>
+      </w:pPr>
       <w:r>
         <w:rPr>
           <w:lang w:val="en-US"/>
@@ -459,7 +570,6 @@
         <w:rPr>
           <w:lang w:val="en-US"/>
         </w:rPr>
-        <w:lastRenderedPageBreak/>
         <w:t>Storage Room 7122</w:t>
       </w:r>
     </w:p>

</xml_diff>